<commit_message>
general screen plusz dolgok de még rossz
</commit_message>
<xml_diff>
--- a/Okos_uveghaz.docx
+++ b/Okos_uveghaz.docx
@@ -572,6 +572,7 @@
       </w:pPr>
       <w:r>
         <w:rPr>
+          <w:noProof/>
           <w:lang w:eastAsia="hu-HU"/>
         </w:rPr>
         <mc:AlternateContent>
@@ -2068,7 +2069,7 @@
         <w:rPr>
           <w:noProof/>
         </w:rPr>
-        <w:t>2023. 11. 12.</w:t>
+        <w:t>2023. 11. 19.</w:t>
       </w:r>
       <w:r>
         <w:fldChar w:fldCharType="end"/>
@@ -2359,18 +2360,384 @@
     </w:p>
     <w:p>
       <w:pPr>
+        <w:pStyle w:val="Cmsor3"/>
+      </w:pPr>
+      <w:bookmarkStart w:id="10" w:name="_Toc332797401"/>
+      <w:bookmarkStart w:id="11" w:name="_Toc150716659"/>
+      <w:r>
+        <w:t>Kódrészletek</w:t>
+      </w:r>
+      <w:bookmarkEnd w:id="10"/>
+      <w:bookmarkEnd w:id="11"/>
+    </w:p>
+    <w:p>
+      <w:r>
+        <w:t xml:space="preserve">Kódrészletek beillesztése esetén használjuk a </w:t>
+      </w:r>
+      <w:r>
+        <w:rPr>
+          <w:rStyle w:val="Kiemels2"/>
+        </w:rPr>
+        <w:t>Kód</w:t>
+      </w:r>
+      <w:r>
+        <w:t xml:space="preserve"> stílust.</w:t>
+      </w:r>
+    </w:p>
+    <w:p>
+      <w:pPr>
+        <w:pStyle w:val="Kd"/>
+      </w:pPr>
+      <w:proofErr w:type="spellStart"/>
+      <w:r>
+        <w:t>using</w:t>
+      </w:r>
+      <w:proofErr w:type="spellEnd"/>
+      <w:r>
+        <w:t xml:space="preserve"> System;</w:t>
+      </w:r>
+    </w:p>
+    <w:p>
+      <w:pPr>
+        <w:pStyle w:val="Kd"/>
+      </w:pPr>
+      <w:proofErr w:type="spellStart"/>
+      <w:r>
+        <w:t>namespace</w:t>
+      </w:r>
+      <w:proofErr w:type="spellEnd"/>
+      <w:r>
+        <w:t xml:space="preserve"> </w:t>
+      </w:r>
+      <w:proofErr w:type="spellStart"/>
+      <w:r>
+        <w:t>MyApp</w:t>
+      </w:r>
+      <w:proofErr w:type="spellEnd"/>
+    </w:p>
+    <w:p>
+      <w:pPr>
+        <w:pStyle w:val="Kd"/>
+      </w:pPr>
+      <w:r>
+        <w:t>{</w:t>
+      </w:r>
+    </w:p>
+    <w:p>
+      <w:pPr>
+        <w:pStyle w:val="Kd"/>
+      </w:pPr>
+      <w:r>
+        <w:tab/>
+      </w:r>
+      <w:proofErr w:type="spellStart"/>
+      <w:r>
+        <w:t>class</w:t>
+      </w:r>
+      <w:proofErr w:type="spellEnd"/>
+      <w:r>
+        <w:t xml:space="preserve"> Program</w:t>
+      </w:r>
+    </w:p>
+    <w:p>
+      <w:pPr>
+        <w:pStyle w:val="Kd"/>
+      </w:pPr>
+      <w:r>
+        <w:tab/>
+        <w:t>{</w:t>
+      </w:r>
+    </w:p>
+    <w:p>
+      <w:pPr>
+        <w:pStyle w:val="Kd"/>
+      </w:pPr>
+      <w:r>
+        <w:tab/>
+      </w:r>
+      <w:r>
+        <w:tab/>
+      </w:r>
+      <w:proofErr w:type="spellStart"/>
+      <w:r>
+        <w:t>static</w:t>
+      </w:r>
+      <w:proofErr w:type="spellEnd"/>
+      <w:r>
+        <w:t xml:space="preserve"> </w:t>
+      </w:r>
+      <w:proofErr w:type="spellStart"/>
+      <w:r>
+        <w:t>void</w:t>
+      </w:r>
+      <w:proofErr w:type="spellEnd"/>
+      <w:r>
+        <w:t xml:space="preserve"> Main( </w:t>
+      </w:r>
+      <w:proofErr w:type="spellStart"/>
+      <w:r>
+        <w:t>string</w:t>
+      </w:r>
+      <w:proofErr w:type="spellEnd"/>
+      <w:r>
+        <w:t xml:space="preserve">[] </w:t>
+      </w:r>
+      <w:proofErr w:type="spellStart"/>
+      <w:r>
+        <w:t>args</w:t>
+      </w:r>
+      <w:proofErr w:type="spellEnd"/>
+      <w:r>
+        <w:t xml:space="preserve"> )</w:t>
+      </w:r>
+    </w:p>
+    <w:p>
+      <w:pPr>
+        <w:pStyle w:val="Kd"/>
+      </w:pPr>
+      <w:r>
+        <w:tab/>
+      </w:r>
+      <w:r>
+        <w:tab/>
+        <w:t>{</w:t>
+      </w:r>
+    </w:p>
+    <w:p>
+      <w:pPr>
+        <w:pStyle w:val="Kd"/>
+      </w:pPr>
+      <w:r>
+        <w:tab/>
+      </w:r>
+      <w:r>
+        <w:tab/>
+      </w:r>
+      <w:r>
+        <w:tab/>
+      </w:r>
+      <w:proofErr w:type="spellStart"/>
+      <w:r>
+        <w:t>Console.WriteLine</w:t>
+      </w:r>
+      <w:proofErr w:type="spellEnd"/>
+      <w:r>
+        <w:t>( "Szia Világ!" );</w:t>
+      </w:r>
+    </w:p>
+    <w:p>
+      <w:pPr>
+        <w:pStyle w:val="Kd"/>
+      </w:pPr>
+      <w:r>
+        <w:tab/>
+      </w:r>
+      <w:r>
+        <w:tab/>
+        <w:t>}</w:t>
+      </w:r>
+    </w:p>
+    <w:p>
+      <w:pPr>
+        <w:pStyle w:val="Kd"/>
+      </w:pPr>
+      <w:r>
+        <w:tab/>
+        <w:t>}</w:t>
+      </w:r>
+    </w:p>
+    <w:p>
+      <w:pPr>
+        <w:pStyle w:val="Kd"/>
+      </w:pPr>
+      <w:r>
+        <w:t>}</w:t>
+      </w:r>
+    </w:p>
+    <w:p>
+      <w:pPr>
+        <w:pStyle w:val="Kd"/>
+      </w:pPr>
+    </w:p>
+    <w:p>
+      <w:pPr>
+        <w:pStyle w:val="Kd"/>
+      </w:pPr>
+    </w:p>
+    <w:p>
+      <w:pPr>
+        <w:pStyle w:val="Cmsor3"/>
+      </w:pPr>
+      <w:bookmarkStart w:id="12" w:name="_Toc332797402"/>
+      <w:bookmarkStart w:id="13" w:name="_Toc150716660"/>
+      <w:r>
+        <w:t>Irodalomjegyzék</w:t>
+      </w:r>
+      <w:bookmarkEnd w:id="12"/>
+      <w:bookmarkEnd w:id="13"/>
+    </w:p>
+    <w:p>
+      <w:r>
+        <w:t xml:space="preserve">Az Irodalomjegyzékben szereplő hivatkozásokat </w:t>
+      </w:r>
+      <w:r>
+        <w:rPr>
+          <w:rStyle w:val="Kiemels2"/>
+        </w:rPr>
+        <w:t xml:space="preserve">Irodalomjegyzék </w:t>
+      </w:r>
+      <w:r>
+        <w:rPr>
+          <w:rStyle w:val="Kiemels2"/>
+        </w:rPr>
+        <w:t>sor</w:t>
+      </w:r>
+      <w:r>
+        <w:t xml:space="preserve"> stílussal formázzuk, a címüket pedig </w:t>
+      </w:r>
+      <w:r>
+        <w:rPr>
+          <w:rStyle w:val="Kiemels2"/>
+        </w:rPr>
+        <w:t xml:space="preserve">Irodalomjegyzék forrás </w:t>
+      </w:r>
+      <w:r>
+        <w:t>stílussal emeljük ki.</w:t>
+      </w:r>
+    </w:p>
+    <w:p>
+      <w:r>
+        <w:lastRenderedPageBreak/>
+        <w:t xml:space="preserve">A szövegbe a hivatkozásokat a </w:t>
+      </w:r>
+      <w:r>
+        <w:rPr>
+          <w:rStyle w:val="Kiemels"/>
+        </w:rPr>
+        <w:t>Kereszthivatkozás beszúrása</w:t>
+      </w:r>
+      <w:r>
+        <w:t xml:space="preserve"> (</w:t>
+      </w:r>
+      <w:proofErr w:type="spellStart"/>
+      <w:r>
+        <w:t>Insert</w:t>
+      </w:r>
+      <w:proofErr w:type="spellEnd"/>
+      <w:r>
+        <w:t xml:space="preserve"> </w:t>
+      </w:r>
+      <w:proofErr w:type="spellStart"/>
+      <w:r>
+        <w:t>cross-reference</w:t>
+      </w:r>
+      <w:proofErr w:type="spellEnd"/>
+      <w:r>
+        <w:t xml:space="preserve">) funkcióval helyezzük el (példa egy így beszúrt hivatkozásra: </w:t>
+      </w:r>
+      <w:r>
+        <w:fldChar w:fldCharType="begin"/>
+      </w:r>
+      <w:r>
+        <w:instrText xml:space="preserve"> REF _Ref332797594 \r \h </w:instrText>
+      </w:r>
+      <w:r>
+        <w:fldChar w:fldCharType="separate"/>
+      </w:r>
+      <w:r>
+        <w:t>[1]</w:t>
+      </w:r>
+      <w:r>
+        <w:fldChar w:fldCharType="end"/>
+      </w:r>
+      <w:r>
+        <w:t>), így azok automatikusan frissülnek a hivatkozások átrendezésekor.</w:t>
+      </w:r>
+    </w:p>
+    <w:p>
+      <w:pPr>
+        <w:pStyle w:val="Cmsor1"/>
+      </w:pPr>
+      <w:bookmarkStart w:id="14" w:name="_Toc150716661"/>
+      <w:bookmarkStart w:id="15" w:name="_Toc332797403"/>
+      <w:r>
+        <w:lastRenderedPageBreak/>
+        <w:t>Használt eszközök</w:t>
+      </w:r>
+    </w:p>
+    <w:p>
+      <w:pPr>
+        <w:pStyle w:val="Cmsor2"/>
+      </w:pPr>
+      <w:r>
+        <w:t>Érzékelők</w:t>
+      </w:r>
+    </w:p>
+    <w:p>
+      <w:r>
+        <w:t>Valami szöveg, hogy miért kell</w:t>
+      </w:r>
+    </w:p>
+    <w:p>
+      <w:pPr>
+        <w:pStyle w:val="Cmsor3"/>
+      </w:pPr>
+      <w:r>
+        <w:t>Hőmérséklet és páratartalom</w:t>
+      </w:r>
+    </w:p>
+    <w:p>
+      <w:r>
+        <w:t>Sajnos az utóbbi évek tavaszán szélsőségesen változó időjárással, hőmérséklettel kellett szembenézniük a növényeknek, ami sokszor a termelést törtrészeire tudja csökkenteni. Egy ilyen zárt rendszer nagy előnye az is, hogy a hőmérsékletet könnyen tudjuk állandósítani, így nem kell tartani az esetleges hirtelen lehűlésektől.</w:t>
+      </w:r>
+    </w:p>
+    <w:p>
+      <w:r>
+        <w:t xml:space="preserve">A rendszerben az </w:t>
+      </w:r>
+      <w:proofErr w:type="spellStart"/>
+      <w:r>
+        <w:t>Adafruit</w:t>
+      </w:r>
+      <w:proofErr w:type="spellEnd"/>
+      <w:r>
+        <w:t xml:space="preserve"> Si7021 hőmérséklet- és páratartalom-mérő szenzort használtam, ami  -10 és +85 C° között képes mérni</w:t>
+      </w:r>
+      <w:r>
+        <w:t xml:space="preserve"> hőmérsékletet</w:t>
+      </w:r>
+      <w:r>
+        <w:t>, tehát széles tartományú, és emellett nagy pontosságú is.</w:t>
+      </w:r>
+      <w:r>
+        <w:t xml:space="preserve"> A relatív páratartalmat 0 – 80% között tudja precízen jelezni</w:t>
+      </w:r>
+      <w:r>
+        <w:t>, de felette is használható, valamivel kisebb pontossággal</w:t>
+      </w:r>
+      <w:r>
+        <w:t>.</w:t>
+      </w:r>
+      <w:r>
+        <w:t xml:space="preserve"> </w:t>
+      </w:r>
+      <w:r>
+        <w:t>A szenzor I2C kommunikációt használ.</w:t>
+      </w:r>
+    </w:p>
+    <w:p>
+      <w:pPr>
         <w:pStyle w:val="Kp"/>
       </w:pPr>
       <w:r>
         <w:rPr>
           <w:noProof/>
-          <w:lang w:eastAsia="hu-HU"/>
         </w:rPr>
         <w:drawing>
-          <wp:inline distT="0" distB="0" distL="0" distR="0" wp14:anchorId="33527B03" wp14:editId="13D87D0B">
-            <wp:extent cx="4781550" cy="466725"/>
-            <wp:effectExtent l="0" t="0" r="0" b="0"/>
-            <wp:docPr id="2" name="Kép 1"/>
+          <wp:inline distT="0" distB="0" distL="0" distR="0" wp14:anchorId="0A06A043" wp14:editId="2882D46D">
+            <wp:extent cx="2576945" cy="1933921"/>
+            <wp:effectExtent l="0" t="0" r="0" b="9525"/>
+            <wp:docPr id="1462408940" name="Kép 1" descr="Overview | Adafruit Si7021 Temperature + Humidity Sensor | Adafruit  Learning System"/>
             <wp:cNvGraphicFramePr>
               <a:graphicFrameLocks xmlns:a="http://schemas.openxmlformats.org/drawingml/2006/main" noChangeAspect="1"/>
             </wp:cNvGraphicFramePr>
@@ -2378,13 +2745,13 @@
               <a:graphicData uri="http://schemas.openxmlformats.org/drawingml/2006/picture">
                 <pic:pic xmlns:pic="http://schemas.openxmlformats.org/drawingml/2006/picture">
                   <pic:nvPicPr>
-                    <pic:cNvPr id="0" name="Kép 1"/>
+                    <pic:cNvPr id="0" name="Picture 1" descr="Overview | Adafruit Si7021 Temperature + Humidity Sensor | Adafruit  Learning System"/>
                     <pic:cNvPicPr>
                       <a:picLocks noChangeAspect="1" noChangeArrowheads="1"/>
                     </pic:cNvPicPr>
                   </pic:nvPicPr>
                   <pic:blipFill>
-                    <a:blip r:embed="rId10">
+                    <a:blip r:embed="rId10" cstate="print">
                       <a:extLst>
                         <a:ext uri="{28A0092B-C50C-407E-A947-70E740481C1C}">
                           <a14:useLocalDpi xmlns:a14="http://schemas.microsoft.com/office/drawing/2010/main" val="0"/>
@@ -2399,7 +2766,7 @@
                   <pic:spPr bwMode="auto">
                     <a:xfrm>
                       <a:off x="0" y="0"/>
-                      <a:ext cx="4781550" cy="466725"/>
+                      <a:ext cx="2594187" cy="1946860"/>
                     </a:xfrm>
                     <a:prstGeom prst="rect">
                       <a:avLst/>
@@ -2425,10 +2792,142 @@
           <w:rPr>
             <w:noProof/>
           </w:rPr>
+          <w:t>2</w:t>
+        </w:r>
+      </w:fldSimple>
+      <w:r>
+        <w:t>.</w:t>
+      </w:r>
+      <w:fldSimple w:instr=" SEQ ábra \* ARABIC \s 1 ">
+        <w:r>
+          <w:rPr>
+            <w:noProof/>
+          </w:rPr>
           <w:t>1</w:t>
         </w:r>
       </w:fldSimple>
       <w:r>
+        <w:t xml:space="preserve">. ábra: </w:t>
+      </w:r>
+      <w:proofErr w:type="spellStart"/>
+      <w:r>
+        <w:t>Adafruit</w:t>
+      </w:r>
+      <w:proofErr w:type="spellEnd"/>
+      <w:r>
+        <w:t xml:space="preserve"> si7021</w:t>
+      </w:r>
+    </w:p>
+    <w:p>
+      <w:pPr>
+        <w:pStyle w:val="Cmsor3"/>
+      </w:pPr>
+      <w:r>
+        <w:t>Fényerősség</w:t>
+      </w:r>
+    </w:p>
+    <w:p>
+      <w:r>
+        <w:t xml:space="preserve">A fény mennyisége szintén létfontosságú, ehhez az </w:t>
+      </w:r>
+      <w:proofErr w:type="spellStart"/>
+      <w:r>
+        <w:t>Adafruit</w:t>
+      </w:r>
+      <w:proofErr w:type="spellEnd"/>
+      <w:r>
+        <w:t xml:space="preserve"> TSL2591 fényérzékelő szenzort használtam. Látható és infravörös tartományban is képes mérni, 188 </w:t>
+      </w:r>
+      <w:proofErr w:type="spellStart"/>
+      <w:r>
+        <w:t>uLux</w:t>
+      </w:r>
+      <w:proofErr w:type="spellEnd"/>
+      <w:r>
+        <w:t xml:space="preserve"> és 88000 Lux között. Összehasonlításképpen a holdtalan, borús éjszakai égbolt fényintenzitása 10</w:t>
+      </w:r>
+      <w:r>
+        <w:rPr>
+          <w:vertAlign w:val="superscript"/>
+        </w:rPr>
+        <w:t>-4</w:t>
+      </w:r>
+      <w:r>
+        <w:t xml:space="preserve"> lux, a kollégiumi szobánk átlag megvilágítása 500 lux, a közvetlen napfény pedig 32000-130000 lux között van. Ez a szenzor is I2C-n keresztül kommunikál.</w:t>
+      </w:r>
+    </w:p>
+    <w:p>
+      <w:pPr>
+        <w:pStyle w:val="Kp"/>
+      </w:pPr>
+      <w:r>
+        <w:rPr>
+          <w:noProof/>
+        </w:rPr>
+        <w:lastRenderedPageBreak/>
+        <w:drawing>
+          <wp:inline distT="0" distB="0" distL="0" distR="0" wp14:anchorId="4F04FD74" wp14:editId="6C68BF21">
+            <wp:extent cx="2722418" cy="2041814"/>
+            <wp:effectExtent l="0" t="0" r="1905" b="0"/>
+            <wp:docPr id="1963496674" name="Kép 2" descr="Pinouts | Adafruit TSL2591 High Dynamic Range Digital Light Sensor |  Adafruit Learning System"/>
+            <wp:cNvGraphicFramePr>
+              <a:graphicFrameLocks xmlns:a="http://schemas.openxmlformats.org/drawingml/2006/main" noChangeAspect="1"/>
+            </wp:cNvGraphicFramePr>
+            <a:graphic xmlns:a="http://schemas.openxmlformats.org/drawingml/2006/main">
+              <a:graphicData uri="http://schemas.openxmlformats.org/drawingml/2006/picture">
+                <pic:pic xmlns:pic="http://schemas.openxmlformats.org/drawingml/2006/picture">
+                  <pic:nvPicPr>
+                    <pic:cNvPr id="0" name="Picture 3" descr="Pinouts | Adafruit TSL2591 High Dynamic Range Digital Light Sensor |  Adafruit Learning System"/>
+                    <pic:cNvPicPr>
+                      <a:picLocks noChangeAspect="1" noChangeArrowheads="1"/>
+                    </pic:cNvPicPr>
+                  </pic:nvPicPr>
+                  <pic:blipFill>
+                    <a:blip r:embed="rId11" cstate="print">
+                      <a:extLst>
+                        <a:ext uri="{28A0092B-C50C-407E-A947-70E740481C1C}">
+                          <a14:useLocalDpi xmlns:a14="http://schemas.microsoft.com/office/drawing/2010/main" val="0"/>
+                        </a:ext>
+                      </a:extLst>
+                    </a:blip>
+                    <a:srcRect/>
+                    <a:stretch>
+                      <a:fillRect/>
+                    </a:stretch>
+                  </pic:blipFill>
+                  <pic:spPr bwMode="auto">
+                    <a:xfrm>
+                      <a:off x="0" y="0"/>
+                      <a:ext cx="2735032" cy="2051274"/>
+                    </a:xfrm>
+                    <a:prstGeom prst="rect">
+                      <a:avLst/>
+                    </a:prstGeom>
+                    <a:noFill/>
+                    <a:ln>
+                      <a:noFill/>
+                    </a:ln>
+                  </pic:spPr>
+                </pic:pic>
+              </a:graphicData>
+            </a:graphic>
+          </wp:inline>
+        </w:drawing>
+      </w:r>
+    </w:p>
+    <w:p>
+      <w:pPr>
+        <w:pStyle w:val="Kpalrs"/>
+      </w:pPr>
+      <w:fldSimple w:instr=" STYLEREF 1 \s ">
+        <w:r>
+          <w:rPr>
+            <w:noProof/>
+          </w:rPr>
+          <w:t>2</w:t>
+        </w:r>
+      </w:fldSimple>
+      <w:r>
         <w:t>.</w:t>
       </w:r>
       <w:fldSimple w:instr=" SEQ ábra \* ARABIC \s 1 ">
@@ -2436,320 +2935,47 @@
           <w:rPr>
             <w:noProof/>
           </w:rPr>
-          <w:t>1</w:t>
+          <w:t>2</w:t>
         </w:r>
       </w:fldSimple>
       <w:r>
-        <w:t>. ábra: Példa képaláírásra</w:t>
-      </w:r>
-    </w:p>
-    <w:p>
-      <w:pPr>
-        <w:pStyle w:val="Cmsor3"/>
-      </w:pPr>
-      <w:bookmarkStart w:id="10" w:name="_Toc332797401"/>
-      <w:bookmarkStart w:id="11" w:name="_Toc150716659"/>
-      <w:r>
-        <w:t>Kódrészletek</w:t>
-      </w:r>
-      <w:bookmarkEnd w:id="10"/>
-      <w:bookmarkEnd w:id="11"/>
-    </w:p>
-    <w:p>
-      <w:r>
-        <w:t xml:space="preserve">Kódrészletek beillesztése esetén használjuk a </w:t>
-      </w:r>
-      <w:r>
-        <w:rPr>
-          <w:rStyle w:val="Kiemels2"/>
-        </w:rPr>
-        <w:t>Kód</w:t>
-      </w:r>
-      <w:r>
-        <w:t xml:space="preserve"> stílust.</w:t>
-      </w:r>
-    </w:p>
-    <w:p>
-      <w:pPr>
-        <w:pStyle w:val="Kd"/>
-      </w:pPr>
+        <w:t xml:space="preserve">. ábra: </w:t>
+      </w:r>
       <w:proofErr w:type="spellStart"/>
       <w:r>
-        <w:t>using</w:t>
+        <w:t>Adafruit</w:t>
       </w:r>
       <w:proofErr w:type="spellEnd"/>
       <w:r>
-        <w:t xml:space="preserve"> System;</w:t>
-      </w:r>
-    </w:p>
-    <w:p>
-      <w:pPr>
-        <w:pStyle w:val="Kd"/>
-      </w:pPr>
-      <w:proofErr w:type="spellStart"/>
-      <w:r>
-        <w:t>namespace</w:t>
-      </w:r>
-      <w:proofErr w:type="spellEnd"/>
-      <w:r>
-        <w:t xml:space="preserve"> </w:t>
-      </w:r>
-      <w:proofErr w:type="spellStart"/>
-      <w:r>
-        <w:t>MyApp</w:t>
-      </w:r>
-      <w:proofErr w:type="spellEnd"/>
-    </w:p>
-    <w:p>
-      <w:pPr>
-        <w:pStyle w:val="Kd"/>
-      </w:pPr>
-      <w:r>
-        <w:t>{</w:t>
-      </w:r>
-    </w:p>
-    <w:p>
-      <w:pPr>
-        <w:pStyle w:val="Kd"/>
-      </w:pPr>
-      <w:r>
-        <w:tab/>
-      </w:r>
-      <w:proofErr w:type="spellStart"/>
-      <w:r>
-        <w:t>class</w:t>
-      </w:r>
-      <w:proofErr w:type="spellEnd"/>
-      <w:r>
-        <w:t xml:space="preserve"> Program</w:t>
-      </w:r>
-    </w:p>
-    <w:p>
-      <w:pPr>
-        <w:pStyle w:val="Kd"/>
-      </w:pPr>
-      <w:r>
-        <w:tab/>
-        <w:t>{</w:t>
-      </w:r>
-    </w:p>
-    <w:p>
-      <w:pPr>
-        <w:pStyle w:val="Kd"/>
-      </w:pPr>
-      <w:r>
-        <w:tab/>
-      </w:r>
-      <w:r>
-        <w:tab/>
-      </w:r>
-      <w:proofErr w:type="spellStart"/>
-      <w:r>
-        <w:t>static</w:t>
-      </w:r>
-      <w:proofErr w:type="spellEnd"/>
-      <w:r>
-        <w:t xml:space="preserve"> </w:t>
-      </w:r>
-      <w:proofErr w:type="spellStart"/>
-      <w:r>
-        <w:t>void</w:t>
-      </w:r>
-      <w:proofErr w:type="spellEnd"/>
-      <w:r>
-        <w:t xml:space="preserve"> Main( </w:t>
-      </w:r>
-      <w:proofErr w:type="spellStart"/>
-      <w:r>
-        <w:t>string</w:t>
-      </w:r>
-      <w:proofErr w:type="spellEnd"/>
-      <w:r>
-        <w:t xml:space="preserve">[] </w:t>
-      </w:r>
-      <w:proofErr w:type="spellStart"/>
-      <w:r>
-        <w:t>args</w:t>
-      </w:r>
-      <w:proofErr w:type="spellEnd"/>
-      <w:r>
-        <w:t xml:space="preserve"> )</w:t>
-      </w:r>
-    </w:p>
-    <w:p>
-      <w:pPr>
-        <w:pStyle w:val="Kd"/>
-      </w:pPr>
-      <w:r>
-        <w:tab/>
-      </w:r>
-      <w:r>
-        <w:tab/>
-        <w:t>{</w:t>
-      </w:r>
-    </w:p>
-    <w:p>
-      <w:pPr>
-        <w:pStyle w:val="Kd"/>
-      </w:pPr>
-      <w:r>
-        <w:tab/>
-      </w:r>
-      <w:r>
-        <w:tab/>
-      </w:r>
-      <w:r>
-        <w:tab/>
-      </w:r>
-      <w:proofErr w:type="spellStart"/>
-      <w:r>
-        <w:t>Console.WriteLine</w:t>
-      </w:r>
-      <w:proofErr w:type="spellEnd"/>
-      <w:r>
-        <w:t>( "Szia Világ!" );</w:t>
-      </w:r>
-    </w:p>
-    <w:p>
-      <w:pPr>
-        <w:pStyle w:val="Kd"/>
-      </w:pPr>
-      <w:r>
-        <w:tab/>
-      </w:r>
-      <w:r>
-        <w:tab/>
-        <w:t>}</w:t>
-      </w:r>
-    </w:p>
-    <w:p>
-      <w:pPr>
-        <w:pStyle w:val="Kd"/>
-      </w:pPr>
-      <w:r>
-        <w:tab/>
-        <w:t>}</w:t>
-      </w:r>
-    </w:p>
-    <w:p>
-      <w:pPr>
-        <w:pStyle w:val="Kd"/>
-      </w:pPr>
-      <w:r>
-        <w:t>}</w:t>
-      </w:r>
-    </w:p>
-    <w:p>
-      <w:pPr>
-        <w:pStyle w:val="Kd"/>
-      </w:pPr>
-    </w:p>
-    <w:p>
-      <w:pPr>
-        <w:pStyle w:val="Kd"/>
-      </w:pPr>
-    </w:p>
-    <w:p>
-      <w:pPr>
-        <w:pStyle w:val="Cmsor3"/>
-      </w:pPr>
-      <w:bookmarkStart w:id="12" w:name="_Toc332797402"/>
-      <w:bookmarkStart w:id="13" w:name="_Toc150716660"/>
-      <w:r>
-        <w:lastRenderedPageBreak/>
-        <w:t>Irodalomjegyzék</w:t>
-      </w:r>
-      <w:bookmarkEnd w:id="12"/>
-      <w:bookmarkEnd w:id="13"/>
-    </w:p>
-    <w:p>
-      <w:r>
-        <w:t xml:space="preserve">Az Irodalomjegyzékben szereplő hivatkozásokat </w:t>
-      </w:r>
-      <w:r>
-        <w:rPr>
-          <w:rStyle w:val="Kiemels2"/>
-        </w:rPr>
-        <w:t xml:space="preserve">Irodalomjegyzék </w:t>
-      </w:r>
-      <w:r>
-        <w:rPr>
-          <w:rStyle w:val="Kiemels2"/>
-        </w:rPr>
-        <w:t>sor</w:t>
-      </w:r>
-      <w:r>
-        <w:t xml:space="preserve"> stílussal formázzuk, a címüket pedig </w:t>
-      </w:r>
-      <w:r>
-        <w:rPr>
-          <w:rStyle w:val="Kiemels2"/>
-        </w:rPr>
-        <w:t xml:space="preserve">Irodalomjegyzék forrás </w:t>
-      </w:r>
-      <w:r>
-        <w:t>stílussal emeljük ki.</w:t>
-      </w:r>
-    </w:p>
-    <w:p>
-      <w:r>
-        <w:t xml:space="preserve">A szövegbe a hivatkozásokat a </w:t>
-      </w:r>
-      <w:r>
-        <w:rPr>
-          <w:rStyle w:val="Kiemels"/>
-        </w:rPr>
-        <w:t>Kereszthivatkozás beszúrása</w:t>
-      </w:r>
-      <w:r>
-        <w:t xml:space="preserve"> (</w:t>
-      </w:r>
-      <w:proofErr w:type="spellStart"/>
-      <w:r>
-        <w:t>Insert</w:t>
-      </w:r>
-      <w:proofErr w:type="spellEnd"/>
-      <w:r>
-        <w:t xml:space="preserve"> </w:t>
-      </w:r>
-      <w:proofErr w:type="spellStart"/>
-      <w:r>
-        <w:t>cross-reference</w:t>
-      </w:r>
-      <w:proofErr w:type="spellEnd"/>
-      <w:r>
-        <w:t xml:space="preserve">) funkcióval helyezzük el (példa egy így beszúrt hivatkozásra: </w:t>
-      </w:r>
-      <w:r>
-        <w:fldChar w:fldCharType="begin"/>
-      </w:r>
-      <w:r>
-        <w:instrText xml:space="preserve"> REF _Ref332797594 \r \h </w:instrText>
-      </w:r>
-      <w:r>
-        <w:fldChar w:fldCharType="separate"/>
-      </w:r>
-      <w:r>
-        <w:t>[1]</w:t>
-      </w:r>
-      <w:r>
-        <w:fldChar w:fldCharType="end"/>
-      </w:r>
-      <w:r>
-        <w:t>), így azok automatikusan frissülnek a hivatkozások átrendezésekor.</w:t>
+        <w:t xml:space="preserve"> tsl2591</w:t>
+      </w:r>
+    </w:p>
+    <w:p/>
+    <w:p>
+      <w:pPr>
+        <w:pStyle w:val="Cmsor2"/>
+      </w:pPr>
+      <w:r>
+        <w:t>Beavatkozók</w:t>
+      </w:r>
+    </w:p>
+    <w:p>
+      <w:pPr>
+        <w:pStyle w:val="Cmsor2"/>
+      </w:pPr>
+      <w:r>
+        <w:t>Vezérlés</w:t>
       </w:r>
     </w:p>
     <w:p>
       <w:pPr>
         <w:pStyle w:val="Cmsor1"/>
       </w:pPr>
-      <w:bookmarkStart w:id="14" w:name="_Toc332797403"/>
-      <w:bookmarkStart w:id="15" w:name="_Toc150716661"/>
       <w:r>
         <w:lastRenderedPageBreak/>
         <w:t>MQTT</w:t>
       </w:r>
-      <w:bookmarkEnd w:id="15"/>
+      <w:bookmarkEnd w:id="14"/>
     </w:p>
     <w:p>
       <w:r>
@@ -3106,7 +3332,7 @@
         <w:lastRenderedPageBreak/>
         <w:t>Utolsó simítások</w:t>
       </w:r>
-      <w:bookmarkEnd w:id="14"/>
+      <w:bookmarkEnd w:id="15"/>
       <w:bookmarkEnd w:id="20"/>
     </w:p>
     <w:p>
@@ -3252,7 +3478,7 @@
       <w:r>
         <w:t xml:space="preserve"> </w:t>
       </w:r>
-      <w:hyperlink r:id="rId11" w:history="1">
+      <w:hyperlink r:id="rId12" w:history="1">
         <w:r>
           <w:rPr>
             <w:rStyle w:val="Hiperhivatkozs"/>
@@ -3303,7 +3529,7 @@
       <w:r>
         <w:t xml:space="preserve">, </w:t>
       </w:r>
-      <w:hyperlink r:id="rId12" w:history="1">
+      <w:hyperlink r:id="rId13" w:history="1">
         <w:r>
           <w:rPr>
             <w:rStyle w:val="Hiperhivatkozs"/>
@@ -3331,8 +3557,8 @@
     </w:p>
     <w:p/>
     <w:sectPr>
-      <w:headerReference w:type="even" r:id="rId13"/>
-      <w:footerReference w:type="default" r:id="rId14"/>
+      <w:headerReference w:type="even" r:id="rId14"/>
+      <w:footerReference w:type="default" r:id="rId15"/>
       <w:type w:val="continuous"/>
       <w:pgSz w:w="11907" w:h="16840" w:code="9"/>
       <w:pgMar w:top="1418" w:right="1418" w:bottom="1418" w:left="1418" w:header="709" w:footer="709" w:gutter="567"/>

</xml_diff>